<commit_message>
opdateret doc med nye status url
</commit_message>
<xml_diff>
--- a/doc/Driftsvejledning.docx
+++ b/doc/Driftsvejledning.docx
@@ -3746,30 +3746,33 @@
         <w:t>guiden.</w:t>
       </w:r>
     </w:p>
-    <w:p/>
+    <w:p>
+      <w:bookmarkStart w:id="10" w:name="_GoBack"/>
+      <w:bookmarkEnd w:id="10"/>
+    </w:p>
     <w:p>
       <w:pPr>
         <w:pStyle w:val="Overskrift1"/>
       </w:pPr>
-      <w:bookmarkStart w:id="10" w:name="_Toc207254641"/>
+      <w:bookmarkStart w:id="11" w:name="_Toc207254641"/>
       <w:r>
         <w:lastRenderedPageBreak/>
         <w:t>Daglig Drift</w:t>
       </w:r>
-      <w:bookmarkEnd w:id="10"/>
+      <w:bookmarkEnd w:id="11"/>
     </w:p>
     <w:p>
       <w:pPr>
         <w:pStyle w:val="Overskrift2"/>
       </w:pPr>
-      <w:bookmarkStart w:id="11" w:name="_Toc207254642"/>
+      <w:bookmarkStart w:id="12" w:name="_Toc207254642"/>
       <w:r>
         <w:t xml:space="preserve">Stamdata </w:t>
       </w:r>
       <w:r>
         <w:t>Importere</w:t>
       </w:r>
-      <w:bookmarkEnd w:id="11"/>
+      <w:bookmarkEnd w:id="12"/>
     </w:p>
     <w:p>
       <w:r>
@@ -3827,42 +3830,42 @@
     <w:p>
       <w:pPr>
         <w:rPr>
-          <w:rFonts w:ascii="Bitstream Vera Sans Mono" w:hAnsi="Bitstream Vera Sans Mono"/>
-        </w:rPr>
-      </w:pPr>
-      <w:r>
-        <w:rPr>
-          <w:rFonts w:ascii="Bitstream Vera Sans Mono" w:hAnsi="Bitstream Vera Sans Mono"/>
+          <w:rFonts w:ascii="Courier New" w:hAnsi="Courier New" w:cs="Courier New"/>
+        </w:rPr>
+      </w:pPr>
+      <w:r>
+        <w:rPr>
+          <w:rFonts w:ascii="Courier New" w:hAnsi="Courier New" w:cs="Courier New"/>
         </w:rPr>
         <w:t>&lt;JBOSS_HOME&gt;</w:t>
       </w:r>
       <w:r>
         <w:rPr>
-          <w:rFonts w:ascii="Bitstream Vera Sans Mono" w:hAnsi="Bitstream Vera Sans Mono"/>
+          <w:rFonts w:ascii="Courier New" w:hAnsi="Courier New" w:cs="Courier New"/>
         </w:rPr>
         <w:t>/</w:t>
       </w:r>
       <w:r>
         <w:rPr>
-          <w:rFonts w:ascii="Bitstream Vera Sans Mono" w:hAnsi="Bitstream Vera Sans Mono"/>
+          <w:rFonts w:ascii="Courier New" w:hAnsi="Courier New" w:cs="Courier New"/>
         </w:rPr>
         <w:t>domain</w:t>
       </w:r>
       <w:r>
         <w:rPr>
-          <w:rFonts w:ascii="Bitstream Vera Sans Mono" w:hAnsi="Bitstream Vera Sans Mono"/>
+          <w:rFonts w:ascii="Courier New" w:hAnsi="Courier New" w:cs="Courier New"/>
         </w:rPr>
         <w:t>/data/s</w:t>
       </w:r>
       <w:r>
         <w:rPr>
-          <w:rFonts w:ascii="Bitstream Vera Sans Mono" w:hAnsi="Bitstream Vera Sans Mono"/>
+          <w:rFonts w:ascii="Courier New" w:hAnsi="Courier New" w:cs="Courier New"/>
         </w:rPr>
         <w:t>dm4</w:t>
       </w:r>
       <w:r>
         <w:rPr>
-          <w:rFonts w:ascii="Bitstream Vera Sans Mono" w:hAnsi="Bitstream Vera Sans Mono"/>
+          <w:rFonts w:ascii="Courier New" w:hAnsi="Courier New" w:cs="Courier New"/>
         </w:rPr>
         <w:t>/</w:t>
       </w:r>
@@ -3927,11 +3930,11 @@
       <w:pPr>
         <w:pStyle w:val="Overskrift3"/>
       </w:pPr>
-      <w:bookmarkStart w:id="12" w:name="_Toc207254643"/>
+      <w:bookmarkStart w:id="13" w:name="_Toc207254643"/>
       <w:r>
         <w:t>Fremgangsmåde for indlæsning af nye data</w:t>
       </w:r>
-      <w:bookmarkEnd w:id="12"/>
+      <w:bookmarkEnd w:id="13"/>
     </w:p>
     <w:p>
       <w:pPr>
@@ -4280,11 +4283,11 @@
       <w:pPr>
         <w:pStyle w:val="Overskrift3"/>
       </w:pPr>
-      <w:bookmarkStart w:id="13" w:name="_Toc207254644"/>
+      <w:bookmarkStart w:id="14" w:name="_Toc207254644"/>
       <w:r>
         <w:t>Eksempel for import af nye CPR-data</w:t>
       </w:r>
-      <w:bookmarkEnd w:id="13"/>
+      <w:bookmarkEnd w:id="14"/>
     </w:p>
     <w:p>
       <w:r>
@@ -4398,6 +4401,12 @@
         </w:rPr>
         <w:t>/</w:t>
       </w:r>
+      <w:r>
+        <w:rPr>
+          <w:rFonts w:ascii="Courier New" w:hAnsi="Courier New" w:cs="Courier New"/>
+        </w:rPr>
+        <w:t>status</w:t>
+      </w:r>
     </w:p>
     <w:p>
       <w:pPr>
@@ -4487,7 +4496,7 @@
       <w:pPr>
         <w:pStyle w:val="Overskrift3"/>
       </w:pPr>
-      <w:bookmarkStart w:id="14" w:name="_Toc207254645"/>
+      <w:bookmarkStart w:id="15" w:name="_Toc207254645"/>
       <w:r>
         <w:t>Konfiguration</w:t>
       </w:r>
@@ -4497,7 +4506,7 @@
       <w:r>
         <w:t>Stamdata importere</w:t>
       </w:r>
-      <w:bookmarkEnd w:id="14"/>
+      <w:bookmarkEnd w:id="15"/>
     </w:p>
     <w:p/>
     <w:p>
@@ -4840,6 +4849,51 @@
           </w:p>
         </w:tc>
       </w:tr>
+      <w:tr>
+        <w:tc>
+          <w:tcPr>
+            <w:tcW w:w="4258" w:type="dxa"/>
+          </w:tcPr>
+          <w:p>
+            <w:pPr>
+              <w:rPr>
+                <w:rFonts w:cs="Arial"/>
+                <w:b/>
+              </w:rPr>
+            </w:pPr>
+            <w:proofErr w:type="spellStart"/>
+            <w:proofErr w:type="gramStart"/>
+            <w:r>
+              <w:rPr>
+                <w:rFonts w:eastAsia="Cambria" w:cs="Arial"/>
+                <w:b/>
+                <w:lang w:val="en-US"/>
+              </w:rPr>
+              <w:t>spooler.max.days.between.runs</w:t>
+            </w:r>
+            <w:proofErr w:type="spellEnd"/>
+            <w:proofErr w:type="gramEnd"/>
+          </w:p>
+        </w:tc>
+        <w:tc>
+          <w:tcPr>
+            <w:tcW w:w="4258" w:type="dxa"/>
+          </w:tcPr>
+          <w:p>
+            <w:pPr>
+              <w:rPr>
+                <w:rFonts w:cs="Arial"/>
+              </w:rPr>
+            </w:pPr>
+            <w:r>
+              <w:rPr>
+                <w:rFonts w:cs="Arial"/>
+              </w:rPr>
+              <w:t>Parameter til overvågning af om en importer har modtaget data indenfor et forventet interval. Hvis denne frist overskrides vil overvågningen rapportere fejl.</w:t>
+            </w:r>
+          </w:p>
+        </w:tc>
+      </w:tr>
     </w:tbl>
     <w:p>
       <w:pPr>
@@ -4857,24 +4911,24 @@
       <w:pPr>
         <w:pStyle w:val="Overskrift2"/>
       </w:pPr>
-      <w:bookmarkStart w:id="15" w:name="_Toc207254646"/>
+      <w:bookmarkStart w:id="16" w:name="_Toc207254646"/>
       <w:r>
         <w:t>Stamdata Autorisation Enkeltopslag</w:t>
       </w:r>
-      <w:bookmarkEnd w:id="15"/>
+      <w:bookmarkEnd w:id="16"/>
     </w:p>
     <w:p>
       <w:pPr>
         <w:pStyle w:val="Overskrift3"/>
       </w:pPr>
-      <w:bookmarkStart w:id="16" w:name="_Toc207254647"/>
+      <w:bookmarkStart w:id="17" w:name="_Toc207254647"/>
       <w:r>
         <w:t>Konfiguration</w:t>
       </w:r>
       <w:r>
         <w:t xml:space="preserve"> af Autorisation Enkeltopslag</w:t>
       </w:r>
-      <w:bookmarkEnd w:id="16"/>
+      <w:bookmarkEnd w:id="17"/>
     </w:p>
     <w:p>
       <w:r>
@@ -5189,7 +5243,14 @@
               <w:rPr>
                 <w:rFonts w:cs="Arial"/>
               </w:rPr>
-              <w:t xml:space="preserve"> Hvis dgwsTest anvendes accepterer servicen id kort underskrevet af Test STS’</w:t>
+              <w:t xml:space="preserve"> Hvis dgwsTest </w:t>
+            </w:r>
+            <w:r>
+              <w:rPr>
+                <w:rFonts w:cs="Arial"/>
+              </w:rPr>
+              <w:lastRenderedPageBreak/>
+              <w:t>anvendes accepterer servicen id kort underskrevet af Test STS’</w:t>
             </w:r>
             <w:r>
               <w:t>. Dette kan bruges til f.eks. Load Test. (dgws)</w:t>
@@ -5215,6 +5276,7 @@
                 <w:b/>
                 <w:color w:val="000000"/>
               </w:rPr>
+              <w:lastRenderedPageBreak/>
               <w:t>dk.nsi.dgws.sosi.</w:t>
             </w:r>
             <w:r>
@@ -5271,7 +5333,6 @@
                 <w:color w:val="000000"/>
                 <w:lang w:val="en-US"/>
               </w:rPr>
-              <w:lastRenderedPageBreak/>
               <w:t>dk.nsi.dgws.sosi.</w:t>
             </w:r>
             <w:r>
@@ -5383,24 +5444,24 @@
       <w:pPr>
         <w:pStyle w:val="Overskrift2"/>
       </w:pPr>
-      <w:bookmarkStart w:id="17" w:name="_Toc207254648"/>
+      <w:bookmarkStart w:id="18" w:name="_Toc207254648"/>
       <w:r>
         <w:t>Stamdata Kopi-Register-Service</w:t>
       </w:r>
-      <w:bookmarkEnd w:id="17"/>
+      <w:bookmarkEnd w:id="18"/>
     </w:p>
     <w:p>
       <w:pPr>
         <w:pStyle w:val="Overskrift3"/>
       </w:pPr>
-      <w:bookmarkStart w:id="18" w:name="_Toc207254649"/>
+      <w:bookmarkStart w:id="19" w:name="_Toc207254649"/>
       <w:r>
         <w:t>Konfiguration</w:t>
       </w:r>
       <w:r>
         <w:t xml:space="preserve"> af Autorisation Enkeltopslag</w:t>
       </w:r>
-      <w:bookmarkEnd w:id="18"/>
+      <w:bookmarkEnd w:id="19"/>
     </w:p>
     <w:p>
       <w:r>
@@ -5862,11 +5923,11 @@
       <w:pPr>
         <w:pStyle w:val="Overskrift3"/>
       </w:pPr>
-      <w:bookmarkStart w:id="19" w:name="_Toc207254650"/>
+      <w:bookmarkStart w:id="20" w:name="_Toc207254650"/>
       <w:r>
         <w:t>Rettighedsstyring</w:t>
       </w:r>
-      <w:bookmarkEnd w:id="19"/>
+      <w:bookmarkEnd w:id="20"/>
     </w:p>
     <w:p>
       <w:r>
@@ -5884,6 +5945,7 @@
         <w:rPr>
           <w:i/>
         </w:rPr>
+        <w:lastRenderedPageBreak/>
         <w:t>NB. Rettighedsstyring i KRS ligger i databasen og er besværligt at styre manuelt. Oprindeligt havde KRS en tilhørende GUI til rettighedsstyring.</w:t>
       </w:r>
       <w:r>
@@ -5922,7 +5984,6 @@
         <w:rPr>
           <w:b/>
         </w:rPr>
-        <w:lastRenderedPageBreak/>
         <w:t>Opret</w:t>
       </w:r>
       <w:r>
@@ -6212,11 +6273,11 @@
       <w:pPr>
         <w:pStyle w:val="Overskrift2"/>
       </w:pPr>
-      <w:bookmarkStart w:id="20" w:name="_Toc207254651"/>
+      <w:bookmarkStart w:id="21" w:name="_Toc207254651"/>
       <w:r>
         <w:t>CPR-Services</w:t>
       </w:r>
-      <w:bookmarkEnd w:id="20"/>
+      <w:bookmarkEnd w:id="21"/>
     </w:p>
     <w:p>
       <w:r>
@@ -6230,11 +6291,11 @@
       <w:pPr>
         <w:pStyle w:val="Overskrift3"/>
       </w:pPr>
-      <w:bookmarkStart w:id="21" w:name="_Toc207254652"/>
+      <w:bookmarkStart w:id="22" w:name="_Toc207254652"/>
       <w:r>
         <w:t>Afhængigheder</w:t>
       </w:r>
-      <w:bookmarkEnd w:id="21"/>
+      <w:bookmarkEnd w:id="22"/>
     </w:p>
     <w:p>
       <w:r>
@@ -6264,11 +6325,12 @@
       <w:pPr>
         <w:pStyle w:val="Overskrift3"/>
       </w:pPr>
-      <w:bookmarkStart w:id="22" w:name="_Toc207254653"/>
-      <w:r>
+      <w:bookmarkStart w:id="23" w:name="_Toc207254653"/>
+      <w:r>
+        <w:lastRenderedPageBreak/>
         <w:t>Konfiguration</w:t>
       </w:r>
-      <w:bookmarkEnd w:id="22"/>
+      <w:bookmarkEnd w:id="23"/>
     </w:p>
     <w:p/>
     <w:p>
@@ -6703,11 +6765,11 @@
       <w:pPr>
         <w:pStyle w:val="Overskrift3"/>
       </w:pPr>
-      <w:bookmarkStart w:id="23" w:name="_Toc207254654"/>
+      <w:bookmarkStart w:id="24" w:name="_Toc207254654"/>
       <w:r>
         <w:t>Rettighedsstyring</w:t>
       </w:r>
-      <w:bookmarkEnd w:id="23"/>
+      <w:bookmarkEnd w:id="24"/>
     </w:p>
     <w:p>
       <w:r>
@@ -6741,11 +6803,11 @@
       <w:pPr>
         <w:pStyle w:val="Overskrift2"/>
       </w:pPr>
-      <w:bookmarkStart w:id="24" w:name="_Toc207254655"/>
+      <w:bookmarkStart w:id="25" w:name="_Toc207254655"/>
       <w:r>
         <w:t>Database</w:t>
       </w:r>
-      <w:bookmarkEnd w:id="24"/>
+      <w:bookmarkEnd w:id="25"/>
     </w:p>
     <w:p>
       <w:pPr>
@@ -6770,14 +6832,14 @@
       <w:pPr>
         <w:pStyle w:val="Overskrift3"/>
       </w:pPr>
-      <w:bookmarkStart w:id="25" w:name="_Toc207254656"/>
+      <w:bookmarkStart w:id="26" w:name="_Toc207254656"/>
       <w:r>
         <w:t>Skema</w:t>
       </w:r>
       <w:r>
         <w:t xml:space="preserve"> til NSP services</w:t>
       </w:r>
-      <w:bookmarkEnd w:id="25"/>
+      <w:bookmarkEnd w:id="26"/>
     </w:p>
     <w:p>
       <w:pPr>
@@ -6995,6 +7057,7 @@
                 <w:rFonts w:asciiTheme="majorHAnsi" w:hAnsiTheme="majorHAnsi"/>
                 <w:b/>
               </w:rPr>
+              <w:lastRenderedPageBreak/>
               <w:t>Release</w:t>
             </w:r>
           </w:p>
@@ -7210,7 +7273,6 @@
               <w:rPr>
                 <w:rFonts w:asciiTheme="majorHAnsi" w:hAnsiTheme="majorHAnsi"/>
               </w:rPr>
-              <w:lastRenderedPageBreak/>
               <w:t>AssignedDoctor (patientCpr)</w:t>
             </w:r>
           </w:p>
@@ -7228,14 +7290,14 @@
       <w:pPr>
         <w:pStyle w:val="Overskrift3"/>
       </w:pPr>
-      <w:bookmarkStart w:id="26" w:name="_Toc207254657"/>
+      <w:bookmarkStart w:id="27" w:name="_Toc207254657"/>
       <w:r>
         <w:t>Skema</w:t>
       </w:r>
       <w:r>
         <w:t xml:space="preserve"> til stamdata importere</w:t>
       </w:r>
-      <w:bookmarkEnd w:id="26"/>
+      <w:bookmarkEnd w:id="27"/>
     </w:p>
     <w:p>
       <w:pPr>
@@ -7314,11 +7376,11 @@
       <w:pPr>
         <w:pStyle w:val="Overskrift3"/>
       </w:pPr>
-      <w:bookmarkStart w:id="27" w:name="_Toc207254658"/>
+      <w:bookmarkStart w:id="28" w:name="_Toc207254658"/>
       <w:r>
         <w:t>Databaseopsætning</w:t>
       </w:r>
-      <w:bookmarkEnd w:id="27"/>
+      <w:bookmarkEnd w:id="28"/>
     </w:p>
     <w:p>
       <w:pPr>
@@ -7481,7 +7543,7 @@
       <w:pPr>
         <w:pStyle w:val="Overskrift1"/>
       </w:pPr>
-      <w:bookmarkStart w:id="28" w:name="_Toc207254659"/>
+      <w:bookmarkStart w:id="29" w:name="_Toc207254659"/>
       <w:r>
         <w:lastRenderedPageBreak/>
         <w:t>B</w:t>
@@ -7489,7 +7551,7 @@
       <w:r>
         <w:t>ackup</w:t>
       </w:r>
-      <w:bookmarkEnd w:id="28"/>
+      <w:bookmarkEnd w:id="29"/>
     </w:p>
     <w:p>
       <w:r>
@@ -7506,7 +7568,7 @@
       <w:pPr>
         <w:pStyle w:val="Overskrift2"/>
       </w:pPr>
-      <w:bookmarkStart w:id="29" w:name="_Toc207254660"/>
+      <w:bookmarkStart w:id="30" w:name="_Toc207254660"/>
       <w:r>
         <w:t xml:space="preserve">Backup af </w:t>
       </w:r>
@@ -7516,7 +7578,7 @@
       <w:r>
         <w:t xml:space="preserve"> input-filer</w:t>
       </w:r>
-      <w:bookmarkEnd w:id="29"/>
+      <w:bookmarkEnd w:id="30"/>
     </w:p>
     <w:p>
       <w:r>
@@ -7557,22 +7619,22 @@
       <w:pPr>
         <w:pStyle w:val="Overskrift1"/>
       </w:pPr>
-      <w:bookmarkStart w:id="30" w:name="_Toc207254661"/>
+      <w:bookmarkStart w:id="31" w:name="_Toc207254661"/>
       <w:r>
         <w:lastRenderedPageBreak/>
         <w:t>Overvågning</w:t>
       </w:r>
-      <w:bookmarkEnd w:id="30"/>
+      <w:bookmarkEnd w:id="31"/>
     </w:p>
     <w:p>
       <w:pPr>
         <w:pStyle w:val="Overskrift2"/>
       </w:pPr>
-      <w:bookmarkStart w:id="31" w:name="_Toc207254662"/>
+      <w:bookmarkStart w:id="32" w:name="_Toc207254662"/>
       <w:r>
         <w:t>Statussider</w:t>
       </w:r>
-      <w:bookmarkEnd w:id="31"/>
+      <w:bookmarkEnd w:id="32"/>
     </w:p>
     <w:p>
       <w:r>
@@ -7667,11 +7729,11 @@
       <w:pPr>
         <w:pStyle w:val="Overskrift3"/>
       </w:pPr>
-      <w:bookmarkStart w:id="32" w:name="_Toc207254663"/>
+      <w:bookmarkStart w:id="33" w:name="_Toc207254663"/>
       <w:r>
         <w:t>Speciel overvågning af SOR og SOR-Relationer importerne</w:t>
       </w:r>
-      <w:bookmarkEnd w:id="32"/>
+      <w:bookmarkEnd w:id="33"/>
     </w:p>
     <w:p>
       <w:pPr>
@@ -7698,14 +7760,14 @@
       <w:pPr>
         <w:pStyle w:val="Overskrift2"/>
       </w:pPr>
-      <w:bookmarkStart w:id="33" w:name="_Toc207254664"/>
+      <w:bookmarkStart w:id="34" w:name="_Toc207254664"/>
       <w:r>
         <w:t>Log</w:t>
       </w:r>
       <w:r>
         <w:t>ning</w:t>
       </w:r>
-      <w:bookmarkEnd w:id="33"/>
+      <w:bookmarkEnd w:id="34"/>
     </w:p>
     <w:p>
       <w:r>
@@ -7865,14 +7927,14 @@
       <w:pPr>
         <w:pStyle w:val="Overskrift3"/>
       </w:pPr>
-      <w:bookmarkStart w:id="34" w:name="_Toc207254665"/>
+      <w:bookmarkStart w:id="35" w:name="_Toc207254665"/>
       <w:r>
         <w:t>F</w:t>
       </w:r>
       <w:r>
         <w:t>ejlsøgning</w:t>
       </w:r>
-      <w:bookmarkEnd w:id="34"/>
+      <w:bookmarkEnd w:id="35"/>
     </w:p>
     <w:p>
       <w:r>
@@ -7926,8 +7988,8 @@
       <w:pPr>
         <w:pStyle w:val="Overskrift1"/>
       </w:pPr>
-      <w:bookmarkStart w:id="35" w:name="_Toc263424147"/>
       <w:bookmarkStart w:id="36" w:name="_Toc207254666"/>
+      <w:bookmarkStart w:id="37" w:name="_Toc263424147"/>
       <w:r>
         <w:lastRenderedPageBreak/>
         <w:t xml:space="preserve">Liste af </w:t>
@@ -7949,13 +8011,13 @@
       <w:pPr>
         <w:pStyle w:val="Overskrift1"/>
       </w:pPr>
-      <w:bookmarkStart w:id="37" w:name="_Toc207254667"/>
+      <w:bookmarkStart w:id="38" w:name="_Toc207254667"/>
       <w:r>
         <w:lastRenderedPageBreak/>
         <w:t>Ændringslog</w:t>
       </w:r>
-      <w:bookmarkEnd w:id="35"/>
       <w:bookmarkEnd w:id="37"/>
+      <w:bookmarkEnd w:id="38"/>
     </w:p>
     <w:p>
       <w:pPr>
@@ -8986,10 +9048,7 @@
         </w:rPr>
       </w:pPr>
     </w:p>
-    <w:p>
-      <w:bookmarkStart w:id="38" w:name="_GoBack"/>
-      <w:bookmarkEnd w:id="38"/>
-    </w:p>
+    <w:p/>
     <w:sectPr>
       <w:footerReference w:type="default" r:id="rId10"/>
       <w:headerReference w:type="first" r:id="rId11"/>
@@ -9066,7 +9125,7 @@
         <w:rStyle w:val="Sidetal1"/>
         <w:noProof/>
       </w:rPr>
-      <w:t>16</w:t>
+      <w:t>5</w:t>
     </w:r>
     <w:r>
       <w:rPr>
@@ -9149,14 +9208,27 @@
     <w:r>
       <w:t xml:space="preserve"> af </w:t>
     </w:r>
-    <w:fldSimple w:instr=" NUMPAGES ">
-      <w:r>
-        <w:rPr>
-          <w:noProof/>
-        </w:rPr>
-        <w:t>16</w:t>
-      </w:r>
-    </w:fldSimple>
+    <w:r>
+      <w:fldChar w:fldCharType="begin"/>
+    </w:r>
+    <w:r>
+      <w:instrText xml:space="preserve"> NUMPAGES </w:instrText>
+    </w:r>
+    <w:r>
+      <w:fldChar w:fldCharType="separate"/>
+    </w:r>
+    <w:r>
+      <w:rPr>
+        <w:noProof/>
+      </w:rPr>
+      <w:t>1</w:t>
+    </w:r>
+    <w:r>
+      <w:rPr>
+        <w:noProof/>
+      </w:rPr>
+      <w:fldChar w:fldCharType="end"/>
+    </w:r>
   </w:p>
   <w:p/>
 </w:ftr>
@@ -18110,7 +18182,7 @@
 </file>
 
 <file path=customXml/itemProps1.xml><?xml version="1.0" encoding="utf-8"?>
-<ds:datastoreItem xmlns:ds="http://schemas.openxmlformats.org/officeDocument/2006/customXml" ds:itemID="{325F32C3-8973-F34D-AA16-41083C0A2F90}">
+<ds:datastoreItem xmlns:ds="http://schemas.openxmlformats.org/officeDocument/2006/customXml" ds:itemID="{6BC50B96-0047-794D-AADB-A7CDA0AA0E96}">
   <ds:schemaRefs>
     <ds:schemaRef ds:uri="http://schemas.openxmlformats.org/officeDocument/2006/bibliography"/>
   </ds:schemaRefs>

</xml_diff>